<commit_message>
Revise folders and license
</commit_message>
<xml_diff>
--- a/NumNum/ritchieng_report.docx
+++ b/NumNum/ritchieng_report.docx
@@ -1945,15 +1945,7 @@
           <w:sz w:val="22"/>
           <w:szCs w:val="22"/>
         </w:rPr>
-        <w:t xml:space="preserve"> </w:t>
-      </w:r>
-      <w:r>
-        <w:rPr>
-          <w:rFonts w:ascii="Times New Roman" w:hAnsi="Times New Roman" w:cs="Times New Roman"/>
-          <w:sz w:val="22"/>
-          <w:szCs w:val="22"/>
-        </w:rPr>
-        <w:t xml:space="preserve">where their respective file names </w:t>
+        <w:t xml:space="preserve"> where their respective file names </w:t>
       </w:r>
       <w:r>
         <w:rPr>
@@ -2932,6 +2924,37 @@
       <w:pPr>
         <w:rPr>
           <w:rFonts w:ascii="Times New Roman" w:hAnsi="Times New Roman" w:cs="Times New Roman"/>
+          <w:sz w:val="22"/>
+          <w:szCs w:val="22"/>
+          <w:lang w:val="en-SG"/>
+        </w:rPr>
+      </w:pPr>
+      <w:r>
+        <w:rPr>
+          <w:rFonts w:ascii="Times New Roman" w:hAnsi="Times New Roman" w:cs="Times New Roman"/>
+          <w:sz w:val="22"/>
+          <w:szCs w:val="22"/>
+          <w:lang w:val="en-SG"/>
+        </w:rPr>
+        <w:t>The model was trained for 10 epochs on the training set of 188, 602 images.</w:t>
+      </w:r>
+      <w:bookmarkStart w:id="0" w:name="_GoBack"/>
+      <w:bookmarkEnd w:id="0"/>
+    </w:p>
+    <w:p>
+      <w:pPr>
+        <w:rPr>
+          <w:rFonts w:ascii="Times New Roman" w:hAnsi="Times New Roman" w:cs="Times New Roman"/>
+          <w:sz w:val="22"/>
+          <w:szCs w:val="22"/>
+          <w:lang w:val="en-SG"/>
+        </w:rPr>
+      </w:pPr>
+    </w:p>
+    <w:p>
+      <w:pPr>
+        <w:rPr>
+          <w:rFonts w:ascii="Times New Roman" w:hAnsi="Times New Roman" w:cs="Times New Roman"/>
           <w:b/>
           <w:i/>
           <w:sz w:val="22"/>
@@ -3147,6 +3170,7 @@
           <w:id w:val="340970053"/>
           <w:citation/>
         </w:sdtPr>
+        <w:sdtEndPr/>
         <w:sdtContent>
           <w:r>
             <w:rPr>
@@ -3591,8 +3615,6 @@
               </w:rPr>
               <w:t>Stride: 1</w:t>
             </w:r>
-            <w:bookmarkStart w:id="0" w:name="_GoBack"/>
-            <w:bookmarkEnd w:id="0"/>
           </w:p>
         </w:tc>
       </w:tr>
@@ -6491,7 +6513,7 @@
 </file>
 
 <file path=customXml/itemProps1.xml><?xml version="1.0" encoding="utf-8"?>
-<ds:datastoreItem xmlns:ds="http://schemas.openxmlformats.org/officeDocument/2006/customXml" ds:itemID="{78F07D04-A8D1-0E4F-A1EA-04CA102D591C}">
+<ds:datastoreItem xmlns:ds="http://schemas.openxmlformats.org/officeDocument/2006/customXml" ds:itemID="{21892345-471B-5642-9865-64575887C201}">
   <ds:schemaRefs>
     <ds:schemaRef ds:uri="http://schemas.openxmlformats.org/officeDocument/2006/bibliography"/>
   </ds:schemaRefs>

</xml_diff>